<commit_message>
update juknis LKM 2
</commit_message>
<xml_diff>
--- a/LKM_Data_Preprocessing_8MIM.docx
+++ b/LKM_Data_Preprocessing_8MIM.docx
@@ -467,8 +467,6 @@
       <w:r>
         <w:t xml:space="preserve"> </w:t>
       </w:r>
-      <w:bookmarkStart w:id="0" w:name="_GoBack"/>
-      <w:bookmarkEnd w:id="0"/>
     </w:p>
     <w:p>
       <w:pPr>
@@ -491,7 +489,18 @@
         </w:r>
       </w:hyperlink>
       <w:r>
-        <w:t xml:space="preserve"> dengan subjek </w:t>
+        <w:t xml:space="preserve"> </w:t>
+      </w:r>
+      <w:r>
+        <w:t xml:space="preserve">/ </w:t>
+      </w:r>
+      <w:r>
+        <w:t xml:space="preserve">github </w:t>
+      </w:r>
+      <w:bookmarkStart w:id="0" w:name="_GoBack"/>
+      <w:bookmarkEnd w:id="0"/>
+      <w:r>
+        <w:t xml:space="preserve">dengan subjek </w:t>
       </w:r>
       <w:r>
         <w:rPr>
@@ -14919,7 +14928,7 @@
 </file>
 
 <file path=customXml/itemProps1.xml><?xml version="1.0" encoding="utf-8"?>
-<ds:datastoreItem xmlns:ds="http://schemas.openxmlformats.org/officeDocument/2006/customXml" ds:itemID="{B249AD68-93AB-4EFB-8E9F-AA0F148FE97C}">
+<ds:datastoreItem xmlns:ds="http://schemas.openxmlformats.org/officeDocument/2006/customXml" ds:itemID="{8B5AA85C-3FE7-4C56-A406-7A6A77B436F4}">
   <ds:schemaRefs>
     <ds:schemaRef ds:uri="http://schemas.openxmlformats.org/officeDocument/2006/bibliography"/>
   </ds:schemaRefs>

</xml_diff>